<commit_message>
edit Alternativen.docx and add Tierparkposter as jpg
</commit_message>
<xml_diff>
--- a/Alternativen.docx
+++ b/Alternativen.docx
@@ -493,8 +493,16 @@
         <w:rPr>
           <w:rFonts w:ascii="Calibri" w:hAnsi="Calibri"/>
         </w:rPr>
-        <w:t>Anmerkung: Experiment am Südkreuz</w:t>
+        <w:t xml:space="preserve">Anmerkung: Experiment am </w:t>
       </w:r>
+      <w:proofErr w:type="spellStart"/>
+      <w:r>
+        <w:rPr>
+          <w:rFonts w:ascii="Calibri" w:hAnsi="Calibri"/>
+        </w:rPr>
+        <w:t>Südkreuz</w:t>
+      </w:r>
+      <w:proofErr w:type="spellEnd"/>
     </w:p>
     <w:p>
       <w:pPr>
@@ -1220,13 +1228,7 @@
         <w:rPr>
           <w:rFonts w:ascii="Calibri" w:hAnsi="Calibri"/>
         </w:rPr>
-        <w:t xml:space="preserve"> </w:t>
-      </w:r>
-      <w:r>
-        <w:rPr>
-          <w:rFonts w:ascii="Calibri" w:hAnsi="Calibri"/>
-        </w:rPr>
-        <w:t>Zudem wird geprüft, ob dieser Nutzer eine Jahreskarte hat.</w:t>
+        <w:t xml:space="preserve"> Zudem wird geprüft, ob dieser Nutzer eine Jahreskarte hat.</w:t>
       </w:r>
       <w:r>
         <w:rPr>
@@ -1806,8 +1808,6 @@
               </w:rPr>
               <w:t>Bevorzugung von HWR-Angehörigen vor sonstigen Personen</w:t>
             </w:r>
-            <w:bookmarkStart w:id="0" w:name="_GoBack"/>
-            <w:bookmarkEnd w:id="0"/>
           </w:p>
         </w:tc>
       </w:tr>
@@ -2063,6 +2063,44 @@
           </w:p>
         </w:tc>
       </w:tr>
+      <w:tr>
+        <w:tc>
+          <w:tcPr>
+            <w:tcW w:w="4606" w:type="dxa"/>
+          </w:tcPr>
+          <w:p>
+            <w:pPr>
+              <w:tabs>
+                <w:tab w:val="left" w:pos="1980"/>
+                <w:tab w:val="center" w:pos="2195"/>
+              </w:tabs>
+              <w:jc w:val="center"/>
+              <w:rPr>
+                <w:rFonts w:ascii="Calibri" w:hAnsi="Calibri"/>
+              </w:rPr>
+            </w:pPr>
+          </w:p>
+        </w:tc>
+        <w:tc>
+          <w:tcPr>
+            <w:tcW w:w="4606" w:type="dxa"/>
+          </w:tcPr>
+          <w:p>
+            <w:pPr>
+              <w:jc w:val="center"/>
+              <w:rPr>
+                <w:rFonts w:ascii="Calibri" w:hAnsi="Calibri"/>
+              </w:rPr>
+            </w:pPr>
+            <w:r>
+              <w:rPr>
+                <w:rFonts w:ascii="Calibri" w:hAnsi="Calibri"/>
+              </w:rPr>
+              <w:t>aktuelle Karten nicht nutzbar</w:t>
+            </w:r>
+          </w:p>
+        </w:tc>
+      </w:tr>
     </w:tbl>
     <w:p>
       <w:pPr>
@@ -2279,6 +2317,12 @@
                 <w:rFonts w:ascii="Calibri" w:hAnsi="Calibri"/>
               </w:rPr>
             </w:pPr>
+            <w:r>
+              <w:rPr>
+                <w:rFonts w:ascii="Calibri" w:hAnsi="Calibri"/>
+              </w:rPr>
+              <w:t>aktuelle Karte kann genutzt werden</w:t>
+            </w:r>
           </w:p>
         </w:tc>
         <w:tc>
@@ -2309,6 +2353,8 @@
           <w:rFonts w:ascii="Calibri" w:hAnsi="Calibri"/>
         </w:rPr>
       </w:pPr>
+      <w:bookmarkStart w:id="0" w:name="_GoBack"/>
+      <w:bookmarkEnd w:id="0"/>
     </w:p>
     <w:sectPr>
       <w:pgSz w:w="11906" w:h="16838"/>
@@ -4449,7 +4495,7 @@
 </file>
 
 <file path=customXml/itemProps1.xml><?xml version="1.0" encoding="utf-8"?>
-<ds:datastoreItem xmlns:ds="http://schemas.openxmlformats.org/officeDocument/2006/customXml" ds:itemID="{D88C2533-F33B-4ECB-A4F2-19155C2158C3}">
+<ds:datastoreItem xmlns:ds="http://schemas.openxmlformats.org/officeDocument/2006/customXml" ds:itemID="{1DA43FC1-D562-484E-BB85-A978D1A22BE1}">
   <ds:schemaRefs>
     <ds:schemaRef ds:uri="http://schemas.openxmlformats.org/officeDocument/2006/bibliography"/>
   </ds:schemaRefs>

</xml_diff>